<commit_message>
Functional prototye in need of tidying up. With documentation.
</commit_message>
<xml_diff>
--- a/doc/documentation.docx
+++ b/doc/documentation.docx
@@ -20,15 +20,7 @@
     </w:p>
     <w:p>
       <w:r>
-        <w:t xml:space="preserve">To build a didactic trade model with a small number of goods and regions, focusing on the import behaviour. The initial model shall have two </w:t>
-      </w:r>
-      <w:proofErr w:type="spellStart"/>
-      <w:r>
-        <w:t>Armington</w:t>
-      </w:r>
-      <w:proofErr w:type="spellEnd"/>
-      <w:r>
-        <w:t xml:space="preserve"> style CES nests aggregating imports of various origins to a single import flow and then imports and domestic origins to total consumption. The model shall be useful for developing a revised model that allows the creation of new trade flows that none existed in the calibration point.</w:t>
+        <w:t>To build a didactic trade model with a small number of goods and regions, focusing on the import behaviour. The initial model shall have two Armington style CES nests aggregating imports of various origins to a single import flow and then imports and domestic origins to total consumption. The model shall be useful for developing a revised model that allows the creation of new trade flows that none existed in the calibration point.</w:t>
       </w:r>
     </w:p>
     <w:p>
@@ -1094,19 +1086,11 @@
         </w:rPr>
         <w:t xml:space="preserve">first-order conditions for an optimal solution </w:t>
       </w:r>
-      <w:proofErr w:type="spellStart"/>
       <w:r>
         <w:rPr>
           <w:rFonts w:eastAsiaTheme="minorEastAsia"/>
         </w:rPr>
-        <w:t>w.r.t.</w:t>
-      </w:r>
-      <w:proofErr w:type="spellEnd"/>
-      <w:r>
-        <w:rPr>
-          <w:rFonts w:eastAsiaTheme="minorEastAsia"/>
-        </w:rPr>
-        <w:t xml:space="preserve"> </w:t>
+        <w:t xml:space="preserve">w.r.t. </w:t>
       </w:r>
       <m:oMath>
         <m:sSubSup>
@@ -1740,21 +1724,7 @@
         <w:rPr>
           <w:rFonts w:eastAsiaTheme="minorEastAsia"/>
         </w:rPr>
-        <w:t xml:space="preserve">The optimal solution </w:t>
-      </w:r>
-      <w:proofErr w:type="spellStart"/>
-      <w:r>
-        <w:rPr>
-          <w:rFonts w:eastAsiaTheme="minorEastAsia"/>
-        </w:rPr>
-        <w:t>w.r.t.</w:t>
-      </w:r>
-      <w:proofErr w:type="spellEnd"/>
-      <w:r>
-        <w:rPr>
-          <w:rFonts w:eastAsiaTheme="minorEastAsia"/>
-        </w:rPr>
-        <w:t xml:space="preserve"> the dual value of utility returns the primal constraint, which is </w:t>
+        <w:t xml:space="preserve">The optimal solution w.r.t. the dual value of utility returns the primal constraint, which is </w:t>
       </w:r>
       <w:r>
         <w:rPr>
@@ -2404,15 +2374,7 @@
         </m:sSubSup>
       </m:oMath>
       <w:r>
-        <w:t xml:space="preserve"> is in turn a utility aggregate of the various import flows, and we assume that the cons</w:t>
-      </w:r>
-      <w:proofErr w:type="spellStart"/>
-      <w:r>
-        <w:t>umer</w:t>
-      </w:r>
-      <w:proofErr w:type="spellEnd"/>
-      <w:r>
-        <w:t xml:space="preserve"> chooses a combination of import quantities </w:t>
+        <w:t xml:space="preserve"> is in turn a utility aggregate of the various import flows, and we assume that the consumer chooses a combination of import quantities </w:t>
       </w:r>
       <m:oMath>
         <m:sSubSup>
@@ -2540,15 +2502,7 @@
         </m:sSubSup>
       </m:oMath>
       <w:r>
-        <w:t>, where the utility again is defined by a CES aggregator. The pr</w:t>
-      </w:r>
-      <w:proofErr w:type="spellStart"/>
-      <w:r>
-        <w:t>oblem</w:t>
-      </w:r>
-      <w:proofErr w:type="spellEnd"/>
-      <w:r>
-        <w:t xml:space="preserve"> to solve is:</w:t>
+        <w:t>, where the utility again is defined by a CES aggregator. The problem to solve is:</w:t>
       </w:r>
     </w:p>
     <w:p>
@@ -5635,19 +5589,11 @@
       </w:r>
     </w:p>
     <w:p>
-      <w:proofErr w:type="gramStart"/>
       <w:r>
         <w:rPr>
           <w:rFonts w:eastAsiaTheme="minorEastAsia"/>
         </w:rPr>
-        <w:t>In order to</w:t>
-      </w:r>
-      <w:proofErr w:type="gramEnd"/>
-      <w:r>
-        <w:rPr>
-          <w:rFonts w:eastAsiaTheme="minorEastAsia"/>
-        </w:rPr>
-        <w:t xml:space="preserve"> check that the model contains the same number of variables as there are equations, it is useful to </w:t>
+        <w:t xml:space="preserve">In order to check that the model contains the same number of variables as there are equations, it is useful to </w:t>
       </w:r>
       <w:r>
         <w:rPr>
@@ -5869,6 +5815,13 @@
                 <w:iCs/>
               </w:rPr>
             </w:pPr>
+            <w:r>
+              <w:rPr>
+                <w:i/>
+                <w:iCs/>
+              </w:rPr>
+              <w:t>n</w:t>
+            </w:r>
           </w:p>
         </w:tc>
         <w:tc>
@@ -5879,9 +5832,44 @@
             <w:pPr>
               <w:jc w:val="center"/>
             </w:pPr>
-            <w:r>
-              <w:t>(Not used)</w:t>
-            </w:r>
+            <m:oMathPara>
+              <m:oMath>
+                <m:sSubSup>
+                  <m:sSubSupPr>
+                    <m:ctrlPr>
+                      <w:rPr>
+                        <w:rFonts w:ascii="Cambria Math" w:hAnsi="Cambria Math"/>
+                        <w:i/>
+                      </w:rPr>
+                    </m:ctrlPr>
+                  </m:sSubSupPr>
+                  <m:e>
+                    <m:r>
+                      <w:rPr>
+                        <w:rFonts w:ascii="Cambria Math" w:hAnsi="Cambria Math"/>
+                      </w:rPr>
+                      <m:t>U</m:t>
+                    </m:r>
+                  </m:e>
+                  <m:sub>
+                    <m:r>
+                      <w:rPr>
+                        <w:rFonts w:ascii="Cambria Math" w:hAnsi="Cambria Math"/>
+                      </w:rPr>
+                      <m:t>i</m:t>
+                    </m:r>
+                  </m:sub>
+                  <m:sup>
+                    <m:r>
+                      <w:rPr>
+                        <w:rFonts w:ascii="Cambria Math" w:hAnsi="Cambria Math"/>
+                      </w:rPr>
+                      <m:t>imp</m:t>
+                    </m:r>
+                  </m:sup>
+                </m:sSubSup>
+              </m:oMath>
+            </m:oMathPara>
           </w:p>
         </w:tc>
         <w:tc>
@@ -5896,6 +5884,13 @@
                 <w:iCs/>
               </w:rPr>
             </w:pPr>
+            <w:r>
+              <w:rPr>
+                <w:i/>
+                <w:iCs/>
+              </w:rPr>
+              <w:t>n</w:t>
+            </w:r>
           </w:p>
         </w:tc>
       </w:tr>
@@ -6067,12 +6062,18 @@
                 <w:iCs/>
               </w:rPr>
             </w:pPr>
+          </w:p>
+        </w:tc>
+        <w:tc>
+          <w:tcPr>
+            <w:tcW w:w="2254" w:type="dxa"/>
+          </w:tcPr>
+          <w:p>
+            <w:pPr>
+              <w:jc w:val="center"/>
+            </w:pPr>
             <w:r>
-              <w:rPr>
-                <w:i/>
-                <w:iCs/>
-              </w:rPr>
-              <w:t>n</w:t>
+              <w:t>(not used)</w:t>
             </w:r>
           </w:p>
         </w:tc>
@@ -6083,66 +6084,11 @@
           <w:p>
             <w:pPr>
               <w:jc w:val="center"/>
-            </w:pPr>
-            <m:oMathPara>
-              <m:oMath>
-                <m:sSubSup>
-                  <m:sSubSupPr>
-                    <m:ctrlPr>
-                      <w:rPr>
-                        <w:rFonts w:ascii="Cambria Math" w:hAnsi="Cambria Math"/>
-                        <w:i/>
-                      </w:rPr>
-                    </m:ctrlPr>
-                  </m:sSubSupPr>
-                  <m:e>
-                    <m:r>
-                      <w:rPr>
-                        <w:rFonts w:ascii="Cambria Math" w:hAnsi="Cambria Math"/>
-                      </w:rPr>
-                      <m:t>U</m:t>
-                    </m:r>
-                  </m:e>
-                  <m:sub>
-                    <m:r>
-                      <w:rPr>
-                        <w:rFonts w:ascii="Cambria Math" w:hAnsi="Cambria Math"/>
-                      </w:rPr>
-                      <m:t>i</m:t>
-                    </m:r>
-                  </m:sub>
-                  <m:sup>
-                    <m:r>
-                      <w:rPr>
-                        <w:rFonts w:ascii="Cambria Math" w:hAnsi="Cambria Math"/>
-                      </w:rPr>
-                      <m:t>imp</m:t>
-                    </m:r>
-                  </m:sup>
-                </m:sSubSup>
-              </m:oMath>
-            </m:oMathPara>
-          </w:p>
-        </w:tc>
-        <w:tc>
-          <w:tcPr>
-            <w:tcW w:w="2254" w:type="dxa"/>
-          </w:tcPr>
-          <w:p>
-            <w:pPr>
-              <w:jc w:val="center"/>
               <w:rPr>
                 <w:i/>
                 <w:iCs/>
               </w:rPr>
             </w:pPr>
-            <w:r>
-              <w:rPr>
-                <w:i/>
-                <w:iCs/>
-              </w:rPr>
-              <w:t>n</w:t>
-            </w:r>
           </w:p>
         </w:tc>
       </w:tr>
@@ -6884,15 +6830,7 @@
         <w:footnoteRef/>
       </w:r>
       <w:r>
-        <w:t xml:space="preserve"> For simplicity of exposition, we assume that there is only one single good. The GAMS models </w:t>
-      </w:r>
-      <w:proofErr w:type="gramStart"/>
-      <w:r>
-        <w:t>allows</w:t>
-      </w:r>
-      <w:proofErr w:type="gramEnd"/>
-      <w:r>
-        <w:t xml:space="preserve"> for an additional index “comm” containing the set of commodities modelled.</w:t>
+        <w:t xml:space="preserve"> For simplicity of exposition, we assume that there is only one single good. The GAMS models allows for an additional index “comm” containing the set of commodities modelled.</w:t>
       </w:r>
     </w:p>
   </w:footnote>

</xml_diff>